<commit_message>
i added a line in the bottom, an delete a symbol.
</commit_message>
<xml_diff>
--- a/稿子.docx
+++ b/稿子.docx
@@ -861,44 +861,82 @@
     </w:p>
     <w:p>
       <w:pPr>
-        <w:rPr>
-          <w:rFonts w:hint="eastAsia"/>
-          <w:lang w:val="en-US" w:eastAsia="zh-CN"/>
-        </w:rPr>
-      </w:pPr>
-      <w:r>
-        <w:rPr>
-          <w:rFonts w:hint="eastAsia"/>
-          <w:lang w:val="en-US" w:eastAsia="zh-CN"/>
-        </w:rPr>
-        <w:t>(1) This rapid chemical transformation makes the films highly dynamic, affecting the surface reactivity.(在不过度暴露于高温或阳光下的情况下，即使在较高的相对湿度下，高粘性SOZs也能保持高稳定性12天、72天至88个月由于这个原因，活性表面污染物在SOZs覆盖下可能有更长的寿命。)Further epidemiological studies are needed to better evaluate the underlying health impacts.</w:t>
-      </w:r>
-    </w:p>
-    <w:p>
-      <w:pPr>
-        <w:rPr>
-          <w:rFonts w:hint="eastAsia"/>
-          <w:lang w:val="en-US" w:eastAsia="zh-CN"/>
-        </w:rPr>
-      </w:pPr>
-    </w:p>
-    <w:p>
-      <w:pPr>
-        <w:rPr>
-          <w:rFonts w:hint="eastAsia"/>
-          <w:lang w:val="en-US" w:eastAsia="zh-CN"/>
-        </w:rPr>
-      </w:pPr>
-    </w:p>
-    <w:p>
-      <w:pPr>
-        <w:rPr>
-          <w:rFonts w:hint="default" w:eastAsiaTheme="minorEastAsia"/>
-          <w:lang w:val="en-US" w:eastAsia="zh-CN"/>
-        </w:rPr>
-      </w:pPr>
+        <w:numPr>
+          <w:ilvl w:val="0"/>
+          <w:numId w:val="1"/>
+        </w:numPr>
+        <w:rPr>
+          <w:rFonts w:hint="eastAsia"/>
+          <w:lang w:val="en-US" w:eastAsia="zh-CN"/>
+        </w:rPr>
+      </w:pPr>
+      <w:r>
+        <w:rPr>
+          <w:rFonts w:hint="eastAsia"/>
+          <w:lang w:val="en-US" w:eastAsia="zh-CN"/>
+        </w:rPr>
+        <w:t>This rapid chemical transformation makes the films highly dynamic, affecting the surface reactivity.(在不过度暴露于高温或阳光下的情况下，即使在较高的相对湿度下，高粘性SOZs也能保持高稳定性12天、72天至88个月由于这个原因，活性表面污染物在SOZs覆盖下可能有更长的寿命。</w:t>
+      </w:r>
       <w:bookmarkStart w:id="0" w:name="_GoBack"/>
       <w:bookmarkEnd w:id="0"/>
+    </w:p>
+    <w:p>
+      <w:pPr>
+        <w:numPr>
+          <w:ilvl w:val="0"/>
+          <w:numId w:val="1"/>
+        </w:numPr>
+        <w:rPr>
+          <w:rFonts w:hint="eastAsia"/>
+          <w:lang w:val="en-US" w:eastAsia="zh-CN"/>
+        </w:rPr>
+      </w:pPr>
+      <w:r>
+        <w:rPr>
+          <w:rFonts w:hint="eastAsia"/>
+          <w:lang w:val="en-US" w:eastAsia="zh-CN"/>
+        </w:rPr>
+        <w:t>Further epidemiological studies are needed to better evaluate the underlying health impacts.</w:t>
+      </w:r>
+    </w:p>
+    <w:p>
+      <w:pPr>
+        <w:rPr>
+          <w:rFonts w:hint="eastAsia"/>
+          <w:lang w:val="en-US" w:eastAsia="zh-CN"/>
+        </w:rPr>
+      </w:pPr>
+    </w:p>
+    <w:p>
+      <w:pPr>
+        <w:rPr>
+          <w:rFonts w:hint="eastAsia"/>
+          <w:lang w:val="en-US" w:eastAsia="zh-CN"/>
+        </w:rPr>
+      </w:pPr>
+    </w:p>
+    <w:p>
+      <w:pPr>
+        <w:rPr>
+          <w:rFonts w:hint="default"/>
+          <w:lang w:val="en-US" w:eastAsia="zh-CN"/>
+        </w:rPr>
+      </w:pPr>
+      <w:r>
+        <w:rPr>
+          <w:rFonts w:hint="default"/>
+          <w:lang w:val="en-US" w:eastAsia="zh-CN"/>
+        </w:rPr>
+        <w:t>Class exercise !</w:t>
+      </w:r>
+    </w:p>
+    <w:p>
+      <w:pPr>
+        <w:rPr>
+          <w:rFonts w:hint="default"/>
+          <w:lang w:val="en-US" w:eastAsia="zh-CN"/>
+        </w:rPr>
+      </w:pPr>
     </w:p>
     <w:sectPr>
       <w:pgSz w:w="11906" w:h="16838"/>
@@ -908,6 +946,26 @@
     </w:sectPr>
   </w:body>
 </w:document>
+</file>
+
+<file path=word/numbering.xml><?xml version="1.0" encoding="utf-8"?>
+<w:numbering xmlns:wpc="http://schemas.microsoft.com/office/word/2010/wordprocessingCanvas" xmlns:mc="http://schemas.openxmlformats.org/markup-compatibility/2006" xmlns:o="urn:schemas-microsoft-com:office:office" xmlns:r="http://schemas.openxmlformats.org/officeDocument/2006/relationships" xmlns:m="http://schemas.openxmlformats.org/officeDocument/2006/math" xmlns:v="urn:schemas-microsoft-com:vml" xmlns:wp14="http://schemas.microsoft.com/office/word/2010/wordprocessingDrawing" xmlns:wp="http://schemas.openxmlformats.org/drawingml/2006/wordprocessingDrawing" xmlns:w10="urn:schemas-microsoft-com:office:word" xmlns:w="http://schemas.openxmlformats.org/wordprocessingml/2006/main" xmlns:w14="http://schemas.microsoft.com/office/word/2010/wordml" xmlns:wpg="http://schemas.microsoft.com/office/word/2010/wordprocessingGroup" xmlns:wpi="http://schemas.microsoft.com/office/word/2010/wordprocessingInk" xmlns:wne="http://schemas.microsoft.com/office/word/2006/wordml" xmlns:wps="http://schemas.microsoft.com/office/word/2010/wordprocessingShape" xmlns:wpsCustomData="http://www.wps.cn/officeDocument/2013/wpsCustomData" mc:Ignorable="w14 wp14">
+  <w:abstractNum w:abstractNumId="0">
+    <w:nsid w:val="67F0E4F1"/>
+    <w:multiLevelType w:val="singleLevel"/>
+    <w:tmpl w:val="67F0E4F1"/>
+    <w:lvl w:ilvl="0" w:tentative="0">
+      <w:start w:val="1"/>
+      <w:numFmt w:val="decimal"/>
+      <w:suff w:val="space"/>
+      <w:lvlText w:val="(%1)"/>
+      <w:lvlJc w:val="left"/>
+    </w:lvl>
+  </w:abstractNum>
+  <w:num w:numId="1">
+    <w:abstractNumId w:val="0"/>
+  </w:num>
+</w:numbering>
 </file>
 
 <file path=word/styles.xml><?xml version="1.0" encoding="utf-8"?>

</xml_diff>